<commit_message>
new audio, shadow effects
</commit_message>
<xml_diff>
--- a/endangeredworldgame.com/Endangered To Do.docx
+++ b/endangeredworldgame.com/Endangered To Do.docx
@@ -1,6 +1,6 @@
 
 <file path=word/document.xml><?xml version="1.0" encoding="utf-8"?>
-<w:document xmlns:wpc="http://schemas.microsoft.com/office/word/2010/wordprocessingCanvas" xmlns:cx="http://schemas.microsoft.com/office/drawing/2014/chartex" xmlns:cx1="http://schemas.microsoft.com/office/drawing/2015/9/8/chartex" xmlns:cx2="http://schemas.microsoft.com/office/drawing/2015/10/21/chartex" xmlns:cx3="http://schemas.microsoft.com/office/drawing/2016/5/9/chartex" xmlns:cx4="http://schemas.microsoft.com/office/drawing/2016/5/10/chartex" xmlns:cx5="http://schemas.microsoft.com/office/drawing/2016/5/11/chartex" xmlns:cx6="http://schemas.microsoft.com/office/drawing/2016/5/12/chartex" xmlns:cx7="http://schemas.microsoft.com/office/drawing/2016/5/13/chartex" xmlns:cx8="http://schemas.microsoft.com/office/drawing/2016/5/14/chartex" xmlns:mc="http://schemas.openxmlformats.org/markup-compatibility/2006" xmlns:aink="http://schemas.microsoft.com/office/drawing/2016/ink" xmlns:am3d="http://schemas.microsoft.com/office/drawing/2017/model3d" xmlns:o="urn:schemas-microsoft-com:office:office" xmlns:r="http://schemas.openxmlformats.org/officeDocument/2006/relationships" xmlns:m="http://schemas.openxmlformats.org/officeDocument/2006/math" xmlns:v="urn:schemas-microsoft-com:vml" xmlns:wp14="http://schemas.microsoft.com/office/word/2010/wordprocessingDrawing" xmlns:wp="http://schemas.openxmlformats.org/drawingml/2006/wordprocessingDrawing" xmlns:w10="urn:schemas-microsoft-com:office:word" xmlns:w="http://schemas.openxmlformats.org/wordprocessingml/2006/main" xmlns:w14="http://schemas.microsoft.com/office/word/2010/wordml" xmlns:w15="http://schemas.microsoft.com/office/word/2012/wordml" xmlns:w16cid="http://schemas.microsoft.com/office/word/2016/wordml/cid" xmlns:w16se="http://schemas.microsoft.com/office/word/2015/wordml/symex" xmlns:wpg="http://schemas.microsoft.com/office/word/2010/wordprocessingGroup" xmlns:wpi="http://schemas.microsoft.com/office/word/2010/wordprocessingInk" xmlns:wne="http://schemas.microsoft.com/office/word/2006/wordml" xmlns:wps="http://schemas.microsoft.com/office/word/2010/wordprocessingShape" mc:Ignorable="w14 w15 w16se w16cid wp14">
+<w:document xmlns:wpc="http://schemas.microsoft.com/office/word/2010/wordprocessingCanvas" xmlns:cx="http://schemas.microsoft.com/office/drawing/2014/chartex" xmlns:cx1="http://schemas.microsoft.com/office/drawing/2015/9/8/chartex" xmlns:cx2="http://schemas.microsoft.com/office/drawing/2015/10/21/chartex" xmlns:cx3="http://schemas.microsoft.com/office/drawing/2016/5/9/chartex" xmlns:cx4="http://schemas.microsoft.com/office/drawing/2016/5/10/chartex" xmlns:cx5="http://schemas.microsoft.com/office/drawing/2016/5/11/chartex" xmlns:cx6="http://schemas.microsoft.com/office/drawing/2016/5/12/chartex" xmlns:cx7="http://schemas.microsoft.com/office/drawing/2016/5/13/chartex" xmlns:cx8="http://schemas.microsoft.com/office/drawing/2016/5/14/chartex" xmlns:mc="http://schemas.openxmlformats.org/markup-compatibility/2006" xmlns:aink="http://schemas.microsoft.com/office/drawing/2016/ink" xmlns:am3d="http://schemas.microsoft.com/office/drawing/2017/model3d" xmlns:o="urn:schemas-microsoft-com:office:office" xmlns:r="http://schemas.openxmlformats.org/officeDocument/2006/relationships" xmlns:m="http://schemas.openxmlformats.org/officeDocument/2006/math" xmlns:v="urn:schemas-microsoft-com:vml" xmlns:wp14="http://schemas.microsoft.com/office/word/2010/wordprocessingDrawing" xmlns:wp="http://schemas.openxmlformats.org/drawingml/2006/wordprocessingDrawing" xmlns:w10="urn:schemas-microsoft-com:office:word" xmlns:w="http://schemas.openxmlformats.org/wordprocessingml/2006/main" xmlns:w14="http://schemas.microsoft.com/office/word/2010/wordml" xmlns:w15="http://schemas.microsoft.com/office/word/2012/wordml" xmlns:w16cex="http://schemas.microsoft.com/office/word/2018/wordml/cex" xmlns:w16cid="http://schemas.microsoft.com/office/word/2016/wordml/cid" xmlns:w16="http://schemas.microsoft.com/office/word/2018/wordml" xmlns:w16se="http://schemas.microsoft.com/office/word/2015/wordml/symex" xmlns:wpg="http://schemas.microsoft.com/office/word/2010/wordprocessingGroup" xmlns:wpi="http://schemas.microsoft.com/office/word/2010/wordprocessingInk" xmlns:wne="http://schemas.microsoft.com/office/word/2006/wordml" xmlns:wps="http://schemas.microsoft.com/office/word/2010/wordprocessingShape" mc:Ignorable="w14 w15 w16se w16cid w16 w16cex wp14">
   <w:body>
     <w:p>
       <w:pPr>
@@ -221,13 +221,14 @@
         </w:numPr>
       </w:pPr>
       <w:r>
-        <w:t xml:space="preserve">Check tooltip on different </w:t>
-      </w:r>
-      <w:proofErr w:type="spellStart"/>
-      <w:r>
-        <w:t>browers</w:t>
-      </w:r>
-      <w:proofErr w:type="spellEnd"/>
+        <w:t>Check tooltip on different brow</w:t>
+      </w:r>
+      <w:r>
+        <w:t>s</w:t>
+      </w:r>
+      <w:r>
+        <w:t>ers</w:t>
+      </w:r>
     </w:p>
     <w:p>
       <w:pPr>
@@ -474,7 +475,7 @@
 </file>
 
 <file path=word/numbering.xml><?xml version="1.0" encoding="utf-8"?>
-<w:numbering xmlns:wpc="http://schemas.microsoft.com/office/word/2010/wordprocessingCanvas" xmlns:cx="http://schemas.microsoft.com/office/drawing/2014/chartex" xmlns:cx1="http://schemas.microsoft.com/office/drawing/2015/9/8/chartex" xmlns:cx2="http://schemas.microsoft.com/office/drawing/2015/10/21/chartex" xmlns:cx3="http://schemas.microsoft.com/office/drawing/2016/5/9/chartex" xmlns:cx4="http://schemas.microsoft.com/office/drawing/2016/5/10/chartex" xmlns:cx5="http://schemas.microsoft.com/office/drawing/2016/5/11/chartex" xmlns:cx6="http://schemas.microsoft.com/office/drawing/2016/5/12/chartex" xmlns:cx7="http://schemas.microsoft.com/office/drawing/2016/5/13/chartex" xmlns:cx8="http://schemas.microsoft.com/office/drawing/2016/5/14/chartex" xmlns:mc="http://schemas.openxmlformats.org/markup-compatibility/2006" xmlns:aink="http://schemas.microsoft.com/office/drawing/2016/ink" xmlns:am3d="http://schemas.microsoft.com/office/drawing/2017/model3d" xmlns:o="urn:schemas-microsoft-com:office:office" xmlns:r="http://schemas.openxmlformats.org/officeDocument/2006/relationships" xmlns:m="http://schemas.openxmlformats.org/officeDocument/2006/math" xmlns:v="urn:schemas-microsoft-com:vml" xmlns:wp14="http://schemas.microsoft.com/office/word/2010/wordprocessingDrawing" xmlns:wp="http://schemas.openxmlformats.org/drawingml/2006/wordprocessingDrawing" xmlns:w10="urn:schemas-microsoft-com:office:word" xmlns:w="http://schemas.openxmlformats.org/wordprocessingml/2006/main" xmlns:w14="http://schemas.microsoft.com/office/word/2010/wordml" xmlns:w15="http://schemas.microsoft.com/office/word/2012/wordml" xmlns:w16cid="http://schemas.microsoft.com/office/word/2016/wordml/cid" xmlns:w16se="http://schemas.microsoft.com/office/word/2015/wordml/symex" xmlns:wpg="http://schemas.microsoft.com/office/word/2010/wordprocessingGroup" xmlns:wpi="http://schemas.microsoft.com/office/word/2010/wordprocessingInk" xmlns:wne="http://schemas.microsoft.com/office/word/2006/wordml" xmlns:wps="http://schemas.microsoft.com/office/word/2010/wordprocessingShape" mc:Ignorable="w14 w15 w16se w16cid wp14">
+<w:numbering xmlns:wpc="http://schemas.microsoft.com/office/word/2010/wordprocessingCanvas" xmlns:cx="http://schemas.microsoft.com/office/drawing/2014/chartex" xmlns:cx1="http://schemas.microsoft.com/office/drawing/2015/9/8/chartex" xmlns:cx2="http://schemas.microsoft.com/office/drawing/2015/10/21/chartex" xmlns:cx3="http://schemas.microsoft.com/office/drawing/2016/5/9/chartex" xmlns:cx4="http://schemas.microsoft.com/office/drawing/2016/5/10/chartex" xmlns:cx5="http://schemas.microsoft.com/office/drawing/2016/5/11/chartex" xmlns:cx6="http://schemas.microsoft.com/office/drawing/2016/5/12/chartex" xmlns:cx7="http://schemas.microsoft.com/office/drawing/2016/5/13/chartex" xmlns:cx8="http://schemas.microsoft.com/office/drawing/2016/5/14/chartex" xmlns:mc="http://schemas.openxmlformats.org/markup-compatibility/2006" xmlns:aink="http://schemas.microsoft.com/office/drawing/2016/ink" xmlns:am3d="http://schemas.microsoft.com/office/drawing/2017/model3d" xmlns:o="urn:schemas-microsoft-com:office:office" xmlns:r="http://schemas.openxmlformats.org/officeDocument/2006/relationships" xmlns:m="http://schemas.openxmlformats.org/officeDocument/2006/math" xmlns:v="urn:schemas-microsoft-com:vml" xmlns:wp14="http://schemas.microsoft.com/office/word/2010/wordprocessingDrawing" xmlns:wp="http://schemas.openxmlformats.org/drawingml/2006/wordprocessingDrawing" xmlns:w10="urn:schemas-microsoft-com:office:word" xmlns:w="http://schemas.openxmlformats.org/wordprocessingml/2006/main" xmlns:w14="http://schemas.microsoft.com/office/word/2010/wordml" xmlns:w15="http://schemas.microsoft.com/office/word/2012/wordml" xmlns:w16cex="http://schemas.microsoft.com/office/word/2018/wordml/cex" xmlns:w16cid="http://schemas.microsoft.com/office/word/2016/wordml/cid" xmlns:w16="http://schemas.microsoft.com/office/word/2018/wordml" xmlns:w16se="http://schemas.microsoft.com/office/word/2015/wordml/symex" xmlns:wpg="http://schemas.microsoft.com/office/word/2010/wordprocessingGroup" xmlns:wpi="http://schemas.microsoft.com/office/word/2010/wordprocessingInk" xmlns:wne="http://schemas.microsoft.com/office/word/2006/wordml" xmlns:wps="http://schemas.microsoft.com/office/word/2010/wordprocessingShape" mc:Ignorable="w14 w15 w16se w16cid w16 w16cex wp14">
   <w:abstractNum w:abstractNumId="0" w15:restartNumberingAfterBreak="0">
     <w:nsid w:val="28492A4E"/>
     <w:multiLevelType w:val="hybridMultilevel"/>
@@ -800,7 +801,7 @@
 </file>
 
 <file path=word/styles.xml><?xml version="1.0" encoding="utf-8"?>
-<w:styles xmlns:mc="http://schemas.openxmlformats.org/markup-compatibility/2006" xmlns:r="http://schemas.openxmlformats.org/officeDocument/2006/relationships" xmlns:w="http://schemas.openxmlformats.org/wordprocessingml/2006/main" xmlns:w14="http://schemas.microsoft.com/office/word/2010/wordml" xmlns:w15="http://schemas.microsoft.com/office/word/2012/wordml" xmlns:w16cid="http://schemas.microsoft.com/office/word/2016/wordml/cid" xmlns:w16se="http://schemas.microsoft.com/office/word/2015/wordml/symex" mc:Ignorable="w14 w15 w16se w16cid">
+<w:styles xmlns:mc="http://schemas.openxmlformats.org/markup-compatibility/2006" xmlns:r="http://schemas.openxmlformats.org/officeDocument/2006/relationships" xmlns:w="http://schemas.openxmlformats.org/wordprocessingml/2006/main" xmlns:w14="http://schemas.microsoft.com/office/word/2010/wordml" xmlns:w15="http://schemas.microsoft.com/office/word/2012/wordml" xmlns:w16cex="http://schemas.microsoft.com/office/word/2018/wordml/cex" xmlns:w16cid="http://schemas.microsoft.com/office/word/2016/wordml/cid" xmlns:w16="http://schemas.microsoft.com/office/word/2018/wordml" xmlns:w16se="http://schemas.microsoft.com/office/word/2015/wordml/symex" mc:Ignorable="w14 w15 w16se w16cid w16 w16cex">
   <w:docDefaults>
     <w:rPrDefault>
       <w:rPr>

</xml_diff>

<commit_message>
fixed bugs in comp logic
</commit_message>
<xml_diff>
--- a/endangeredworldgame.com/Endangered To Do.docx
+++ b/endangeredworldgame.com/Endangered To Do.docx
@@ -54,7 +54,10 @@
         </w:numPr>
       </w:pPr>
       <w:r>
-        <w:t>Add computer logic when it’s the last space</w:t>
+        <w:t>Add “how many are left” to logic so comp uses coins</w:t>
+      </w:r>
+      <w:r>
+        <w:t xml:space="preserve"> (more coins at end)</w:t>
       </w:r>
     </w:p>
     <w:p>
@@ -66,7 +69,19 @@
         </w:numPr>
       </w:pPr>
       <w:r>
-        <w:t>Add “how many are left” to logic so comp uses coins</w:t>
+        <w:t>Add “… destroying your tiles on __ and ___.”</w:t>
+      </w:r>
+    </w:p>
+    <w:p>
+      <w:pPr>
+        <w:pStyle w:val="ListParagraph"/>
+        <w:numPr>
+          <w:ilvl w:val="0"/>
+          <w:numId w:val="3"/>
+        </w:numPr>
+      </w:pPr>
+      <w:r>
+        <w:t>PHP</w:t>
       </w:r>
     </w:p>
     <w:p>
@@ -78,7 +93,19 @@
         </w:numPr>
       </w:pPr>
       <w:r>
-        <w:t>Compute to use bomb better (like when it would help him)</w:t>
+        <w:t>Save user information to display at the end (with ability to delete)</w:t>
+      </w:r>
+    </w:p>
+    <w:p>
+      <w:pPr>
+        <w:pStyle w:val="ListParagraph"/>
+        <w:numPr>
+          <w:ilvl w:val="0"/>
+          <w:numId w:val="3"/>
+        </w:numPr>
+      </w:pPr>
+      <w:r>
+        <w:t>Count up score at end</w:t>
       </w:r>
     </w:p>
     <w:sectPr>

</xml_diff>

<commit_message>
better last turn logic
</commit_message>
<xml_diff>
--- a/endangeredworldgame.com/Endangered To Do.docx
+++ b/endangeredworldgame.com/Endangered To Do.docx
@@ -54,10 +54,7 @@
         </w:numPr>
       </w:pPr>
       <w:r>
-        <w:t>Add “how many are left” to logic so comp uses coins</w:t>
-      </w:r>
-      <w:r>
-        <w:t xml:space="preserve"> (more coins at end)</w:t>
+        <w:t>Add “… destroying your tiles on __ and ___.”</w:t>
       </w:r>
     </w:p>
     <w:p>
@@ -69,7 +66,7 @@
         </w:numPr>
       </w:pPr>
       <w:r>
-        <w:t>Add “… destroying your tiles on __ and ___.”</w:t>
+        <w:t>Fix smaller silver coin when replacing a token with higher value</w:t>
       </w:r>
     </w:p>
     <w:p>

</xml_diff>

<commit_message>
fixed q2 bug and added notification when tokens are bombed
</commit_message>
<xml_diff>
--- a/endangeredworldgame.com/Endangered To Do.docx
+++ b/endangeredworldgame.com/Endangered To Do.docx
@@ -55,18 +55,6 @@
       </w:pPr>
       <w:r>
         <w:t>Add “… destroying your tiles on __ and ___.”</w:t>
-      </w:r>
-    </w:p>
-    <w:p>
-      <w:pPr>
-        <w:pStyle w:val="ListParagraph"/>
-        <w:numPr>
-          <w:ilvl w:val="1"/>
-          <w:numId w:val="3"/>
-        </w:numPr>
-      </w:pPr>
-      <w:r>
-        <w:t>Fix smaller silver coin when replacing a token with higher value</w:t>
       </w:r>
     </w:p>
     <w:p>

</xml_diff>

<commit_message>
fixed display on large screens
</commit_message>
<xml_diff>
--- a/endangeredworldgame.com/Endangered To Do.docx
+++ b/endangeredworldgame.com/Endangered To Do.docx
@@ -43,18 +43,6 @@
       </w:pPr>
       <w:r>
         <w:t>Computer logic</w:t>
-      </w:r>
-    </w:p>
-    <w:p>
-      <w:pPr>
-        <w:pStyle w:val="ListParagraph"/>
-        <w:numPr>
-          <w:ilvl w:val="1"/>
-          <w:numId w:val="3"/>
-        </w:numPr>
-      </w:pPr>
-      <w:r>
-        <w:t>Add “… destroying your tiles on __ and ___.”</w:t>
       </w:r>
     </w:p>
     <w:p>

</xml_diff>

<commit_message>
better last space comp logic
</commit_message>
<xml_diff>
--- a/endangeredworldgame.com/Endangered To Do.docx
+++ b/endangeredworldgame.com/Endangered To Do.docx
@@ -24,25 +24,19 @@
         </w:numPr>
       </w:pPr>
       <w:r>
-        <w:t>Check tooltip on different brow</w:t>
-      </w:r>
-      <w:r>
-        <w:t>s</w:t>
-      </w:r>
-      <w:r>
-        <w:t>ers</w:t>
+        <w:t>Computer logic</w:t>
       </w:r>
     </w:p>
     <w:p>
       <w:pPr>
         <w:pStyle w:val="ListParagraph"/>
         <w:numPr>
-          <w:ilvl w:val="0"/>
+          <w:ilvl w:val="1"/>
           <w:numId w:val="3"/>
         </w:numPr>
       </w:pPr>
       <w:r>
-        <w:t>Computer logic</w:t>
+        <w:t>Comp should play better when question is to play anywhere</w:t>
       </w:r>
     </w:p>
     <w:p>

</xml_diff>

<commit_message>
added intro design, final table, and fixed bugs
</commit_message>
<xml_diff>
--- a/endangeredworldgame.com/Endangered To Do.docx
+++ b/endangeredworldgame.com/Endangered To Do.docx
@@ -24,7 +24,7 @@
         </w:numPr>
       </w:pPr>
       <w:r>
-        <w:t>Computer logic</w:t>
+        <w:t>PHP</w:t>
       </w:r>
     </w:p>
     <w:p>
@@ -36,43 +36,7 @@
         </w:numPr>
       </w:pPr>
       <w:r>
-        <w:t>Comp should play better when question is to play anywhere</w:t>
-      </w:r>
-    </w:p>
-    <w:p>
-      <w:pPr>
-        <w:pStyle w:val="ListParagraph"/>
-        <w:numPr>
-          <w:ilvl w:val="0"/>
-          <w:numId w:val="3"/>
-        </w:numPr>
-      </w:pPr>
-      <w:r>
-        <w:t>PHP</w:t>
-      </w:r>
-    </w:p>
-    <w:p>
-      <w:pPr>
-        <w:pStyle w:val="ListParagraph"/>
-        <w:numPr>
-          <w:ilvl w:val="1"/>
-          <w:numId w:val="3"/>
-        </w:numPr>
-      </w:pPr>
-      <w:r>
         <w:t>Save user information to display at the end (with ability to delete)</w:t>
-      </w:r>
-    </w:p>
-    <w:p>
-      <w:pPr>
-        <w:pStyle w:val="ListParagraph"/>
-        <w:numPr>
-          <w:ilvl w:val="0"/>
-          <w:numId w:val="3"/>
-        </w:numPr>
-      </w:pPr>
-      <w:r>
-        <w:t>Count up score at end</w:t>
       </w:r>
     </w:p>
     <w:sectPr>

</xml_diff>